<commit_message>
Added SC7 and SC8
</commit_message>
<xml_diff>
--- a/Categories.docx
+++ b/Categories.docx
@@ -1066,7 +1066,27 @@
           <w:sz w:val="24"/>
           <w:szCs w:val="24"/>
         </w:rPr>
-        <w:t xml:space="preserve"> (not mobile internet) like Comcast </w:t>
+        <w:t xml:space="preserve"> (not m</w:t>
+      </w:r>
+      <w:r>
+        <w:rPr>
+          <w:b/>
+          <w:bCs/>
+          <w:color w:val="00B0F0"/>
+          <w:sz w:val="24"/>
+          <w:szCs w:val="24"/>
+        </w:rPr>
+        <w:t>obile data</w:t>
+      </w:r>
+      <w:r>
+        <w:rPr>
+          <w:b/>
+          <w:bCs/>
+          <w:color w:val="00B0F0"/>
+          <w:sz w:val="24"/>
+          <w:szCs w:val="24"/>
+        </w:rPr>
+        <w:t xml:space="preserve">) like Comcast </w:t>
       </w:r>
       <w:r>
         <w:rPr>
@@ -1358,6 +1378,164 @@
     </w:p>
     <w:p>
       <w:pPr>
+        <w:pStyle w:val="ListParagraph"/>
+        <w:numPr>
+          <w:ilvl w:val="1"/>
+          <w:numId w:val="2"/>
+        </w:numPr>
+        <w:rPr>
+          <w:b/>
+          <w:bCs/>
+          <w:color w:val="002060"/>
+          <w:sz w:val="24"/>
+          <w:szCs w:val="24"/>
+        </w:rPr>
+      </w:pPr>
+      <w:r>
+        <w:rPr>
+          <w:b/>
+          <w:bCs/>
+          <w:color w:val="002060"/>
+          <w:sz w:val="24"/>
+          <w:szCs w:val="24"/>
+        </w:rPr>
+        <w:t>Data Bills</w:t>
+      </w:r>
+    </w:p>
+    <w:p>
+      <w:pPr>
+        <w:pStyle w:val="ListParagraph"/>
+        <w:numPr>
+          <w:ilvl w:val="1"/>
+          <w:numId w:val="2"/>
+        </w:numPr>
+        <w:rPr>
+          <w:b/>
+          <w:bCs/>
+          <w:color w:val="002060"/>
+          <w:sz w:val="24"/>
+          <w:szCs w:val="24"/>
+        </w:rPr>
+      </w:pPr>
+      <w:r>
+        <w:rPr>
+          <w:b/>
+          <w:bCs/>
+          <w:color w:val="002060"/>
+          <w:sz w:val="24"/>
+          <w:szCs w:val="24"/>
+        </w:rPr>
+        <w:t>Internet</w:t>
+      </w:r>
+    </w:p>
+    <w:p>
+      <w:pPr>
+        <w:pStyle w:val="ListParagraph"/>
+        <w:numPr>
+          <w:ilvl w:val="1"/>
+          <w:numId w:val="2"/>
+        </w:numPr>
+        <w:rPr>
+          <w:b/>
+          <w:bCs/>
+          <w:color w:val="002060"/>
+          <w:sz w:val="24"/>
+          <w:szCs w:val="24"/>
+        </w:rPr>
+      </w:pPr>
+      <w:r>
+        <w:rPr>
+          <w:b/>
+          <w:bCs/>
+          <w:color w:val="002060"/>
+          <w:sz w:val="24"/>
+          <w:szCs w:val="24"/>
+        </w:rPr>
+        <w:t>PG&amp;E</w:t>
+      </w:r>
+    </w:p>
+    <w:p>
+      <w:pPr>
+        <w:pStyle w:val="ListParagraph"/>
+        <w:numPr>
+          <w:ilvl w:val="1"/>
+          <w:numId w:val="2"/>
+        </w:numPr>
+        <w:rPr>
+          <w:b/>
+          <w:bCs/>
+          <w:color w:val="002060"/>
+          <w:sz w:val="24"/>
+          <w:szCs w:val="24"/>
+        </w:rPr>
+      </w:pPr>
+      <w:r>
+        <w:rPr>
+          <w:b/>
+          <w:bCs/>
+          <w:color w:val="002060"/>
+          <w:sz w:val="24"/>
+          <w:szCs w:val="24"/>
+        </w:rPr>
+        <w:t>Garbage</w:t>
+      </w:r>
+    </w:p>
+    <w:p>
+      <w:pPr>
+        <w:pStyle w:val="ListParagraph"/>
+        <w:numPr>
+          <w:ilvl w:val="1"/>
+          <w:numId w:val="2"/>
+        </w:numPr>
+        <w:rPr>
+          <w:b/>
+          <w:bCs/>
+          <w:color w:val="002060"/>
+          <w:sz w:val="24"/>
+          <w:szCs w:val="24"/>
+        </w:rPr>
+      </w:pPr>
+      <w:r>
+        <w:rPr>
+          <w:b/>
+          <w:bCs/>
+          <w:color w:val="002060"/>
+          <w:sz w:val="24"/>
+          <w:szCs w:val="24"/>
+        </w:rPr>
+        <w:t xml:space="preserve">Water </w:t>
+      </w:r>
+    </w:p>
+    <w:p>
+      <w:pPr>
+        <w:pStyle w:val="ListParagraph"/>
+        <w:numPr>
+          <w:ilvl w:val="1"/>
+          <w:numId w:val="2"/>
+        </w:numPr>
+        <w:rPr>
+          <w:b/>
+          <w:bCs/>
+          <w:color w:val="002060"/>
+          <w:sz w:val="24"/>
+          <w:szCs w:val="24"/>
+        </w:rPr>
+      </w:pPr>
+      <w:r>
+        <w:rPr>
+          <w:b/>
+          <w:bCs/>
+          <w:color w:val="002060"/>
+          <w:sz w:val="24"/>
+          <w:szCs w:val="24"/>
+        </w:rPr>
+        <w:t xml:space="preserve">Rent </w:t>
+      </w:r>
+      <w:bookmarkStart w:id="0" w:name="_GoBack"/>
+      <w:bookmarkEnd w:id="0"/>
+    </w:p>
+    <w:p>
+      <w:pPr>
         <w:rPr>
           <w:b/>
           <w:bCs/>
@@ -1761,6 +1939,7 @@
           <w:sz w:val="24"/>
           <w:szCs w:val="24"/>
         </w:rPr>
+        <w:lastRenderedPageBreak/>
         <w:t>Do you buy the toilet maintenance in a bulk for extended periods of time or only for a monthly basis?</w:t>
       </w:r>
     </w:p>
@@ -1833,7 +2012,6 @@
           <w:sz w:val="24"/>
           <w:szCs w:val="24"/>
         </w:rPr>
-        <w:lastRenderedPageBreak/>
         <w:t>Radio buttons for: extended periods of time; for a monthly basis, for a weekly basis</w:t>
       </w:r>
     </w:p>
@@ -2103,8 +2281,6 @@
         </w:rPr>
         <w:t>Textbox for the value</w:t>
       </w:r>
-      <w:bookmarkStart w:id="0" w:name="_GoBack"/>
-      <w:bookmarkEnd w:id="0"/>
     </w:p>
     <w:p>
       <w:pPr>
@@ -2601,7 +2777,7 @@
         <w:ind w:left="720" w:hanging="360"/>
       </w:pPr>
     </w:lvl>
-    <w:lvl w:ilvl="1" w:tplc="04090019" w:tentative="1">
+    <w:lvl w:ilvl="1" w:tplc="04090019">
       <w:start w:val="1"/>
       <w:numFmt w:val="lowerLetter"/>
       <w:lvlText w:val="%2."/>
@@ -3451,7 +3627,7 @@
       </w:pPr>
     </w:pPrDefault>
   </w:docDefaults>
-  <w:latentStyles w:defLockedState="0" w:defUIPriority="99" w:defSemiHidden="0" w:defUnhideWhenUsed="0" w:defQFormat="0" w:count="376">
+  <w:latentStyles w:defLockedState="0" w:defUIPriority="99" w:defSemiHidden="0" w:defUnhideWhenUsed="0" w:defQFormat="0" w:count="377">
     <w:lsdException w:name="Normal" w:uiPriority="0" w:qFormat="1"/>
     <w:lsdException w:name="heading 1" w:uiPriority="9" w:qFormat="1"/>
     <w:lsdException w:name="heading 2" w:semiHidden="1" w:uiPriority="9" w:unhideWhenUsed="1" w:qFormat="1"/>
@@ -3557,7 +3733,6 @@
     <w:lsdException w:name="HTML Sample" w:semiHidden="1" w:unhideWhenUsed="1"/>
     <w:lsdException w:name="HTML Typewriter" w:semiHidden="1" w:unhideWhenUsed="1"/>
     <w:lsdException w:name="HTML Variable" w:semiHidden="1" w:unhideWhenUsed="1"/>
-    <w:lsdException w:name="Normal Table" w:semiHidden="1" w:unhideWhenUsed="1"/>
     <w:lsdException w:name="annotation subject" w:semiHidden="1" w:unhideWhenUsed="1"/>
     <w:lsdException w:name="No List" w:semiHidden="1" w:unhideWhenUsed="1"/>
     <w:lsdException w:name="Outline List 1" w:semiHidden="1" w:unhideWhenUsed="1"/>
@@ -3604,10 +3779,8 @@
     <w:lsdException w:name="Table Subtle 2" w:semiHidden="1" w:unhideWhenUsed="1"/>
     <w:lsdException w:name="Table Web 1" w:semiHidden="1" w:unhideWhenUsed="1"/>
     <w:lsdException w:name="Table Web 2" w:semiHidden="1" w:unhideWhenUsed="1"/>
-    <w:lsdException w:name="Table Web 3" w:semiHidden="1" w:unhideWhenUsed="1"/>
     <w:lsdException w:name="Balloon Text" w:semiHidden="1" w:unhideWhenUsed="1"/>
     <w:lsdException w:name="Table Grid" w:uiPriority="39"/>
-    <w:lsdException w:name="Table Theme" w:semiHidden="1" w:unhideWhenUsed="1"/>
     <w:lsdException w:name="Placeholder Text" w:semiHidden="1"/>
     <w:lsdException w:name="No Spacing" w:uiPriority="1" w:qFormat="1"/>
     <w:lsdException w:name="Light Shading" w:uiPriority="60"/>
@@ -3828,6 +4001,7 @@
     <w:lsdException w:name="Hashtag" w:semiHidden="1" w:unhideWhenUsed="1"/>
     <w:lsdException w:name="Unresolved Mention" w:semiHidden="1" w:unhideWhenUsed="1"/>
     <w:lsdException w:name="Smart Link" w:semiHidden="1" w:unhideWhenUsed="1"/>
+    <w:lsdException w:name="Smart Link Error" w:semiHidden="1" w:unhideWhenUsed="1"/>
   </w:latentStyles>
   <w:style w:type="paragraph" w:default="1" w:styleId="Normal">
     <w:name w:val="Normal"/>

</xml_diff>